<commit_message>
Rewrite tutorial text boards. Repair map to avoid players who want to skip some traps or go outside the map.
</commit_message>
<xml_diff>
--- a/Notes/Notes.docx
+++ b/Notes/Notes.docx
@@ -9,8 +9,14 @@
           <w:ilvl w:val="0"/>
           <w:numId w:val="1"/>
         </w:numPr>
+        <w:rPr>
+          <w:highlight w:val="green"/>
+        </w:rPr>
       </w:pPr>
       <w:r>
+        <w:rPr>
+          <w:highlight w:val="green"/>
+        </w:rPr>
         <w:t>Wall slides</w:t>
       </w:r>
     </w:p>
@@ -39,8 +45,14 @@
           <w:ilvl w:val="0"/>
           <w:numId w:val="1"/>
         </w:numPr>
+        <w:rPr>
+          <w:highlight w:val="green"/>
+        </w:rPr>
       </w:pPr>
       <w:r>
+        <w:rPr>
+          <w:highlight w:val="green"/>
+        </w:rPr>
         <w:t>Moving blocks (also with traps on them)</w:t>
       </w:r>
     </w:p>
@@ -65,7 +77,13 @@
         </w:numPr>
       </w:pPr>
       <w:r>
-        <w:t>GUI, Time, Deaths</w:t>
+        <w:t xml:space="preserve">GUI, </w:t>
+      </w:r>
+      <w:r>
+        <w:rPr>
+          <w:highlight w:val="green"/>
+        </w:rPr>
+        <w:t>Time, Deaths</w:t>
       </w:r>
     </w:p>
     <w:p>
@@ -87,9 +105,88 @@
           <w:ilvl w:val="0"/>
           <w:numId w:val="1"/>
         </w:numPr>
+        <w:pBdr>
+          <w:bottom w:val="single" w:sz="6" w:space="1" w:color="auto"/>
+        </w:pBdr>
       </w:pPr>
       <w:r>
         <w:t>Cutscene on starting or something</w:t>
+      </w:r>
+    </w:p>
+    <w:p>
+      <w:r>
+        <w:t>1. Do poprawienia Tutorial na początku</w:t>
+      </w:r>
+    </w:p>
+    <w:p>
+      <w:pPr>
+        <w:rPr>
+          <w:lang w:val="pl-PL"/>
+        </w:rPr>
+      </w:pPr>
+      <w:r>
+        <w:rPr>
+          <w:lang w:val="pl-PL"/>
+        </w:rPr>
+        <w:t>2. Do zrobienia koniec (Gdzie koncepcyjnie s</w:t>
+      </w:r>
+      <w:r>
+        <w:rPr>
+          <w:lang w:val="pl-PL"/>
+        </w:rPr>
+        <w:t>pada się na dół i wylatuje z fabryki na zewnątrz, wpada się w pudła i idzie się w prawo i się wygyrwa, uciekło się z fabryki)</w:t>
+      </w:r>
+    </w:p>
+    <w:p>
+      <w:pPr>
+        <w:rPr>
+          <w:lang w:val="pl-PL"/>
+        </w:rPr>
+      </w:pPr>
+      <w:r>
+        <w:rPr>
+          <w:lang w:val="pl-PL"/>
+        </w:rPr>
+        <w:t>3. Przyozdobić cały poziom</w:t>
+      </w:r>
+    </w:p>
+    <w:p>
+      <w:pPr>
+        <w:rPr>
+          <w:lang w:val="pl-PL"/>
+        </w:rPr>
+      </w:pPr>
+      <w:r>
+        <w:rPr>
+          <w:lang w:val="pl-PL"/>
+        </w:rPr>
+        <w:t>4. Poprawić miejsca gdzie gracz może zbugować grę, wyjść poza mapę lub ominąć przeszkody</w:t>
+      </w:r>
+    </w:p>
+    <w:p>
+      <w:pPr>
+        <w:rPr>
+          <w:lang w:val="pl-PL"/>
+        </w:rPr>
+      </w:pPr>
+      <w:r>
+        <w:rPr>
+          <w:lang w:val="pl-PL"/>
+        </w:rPr>
+        <w:t>5. Naprawić GUI</w:t>
+      </w:r>
+    </w:p>
+    <w:p>
+      <w:pPr>
+        <w:rPr>
+          <w:lang w:val="pl-PL"/>
+        </w:rPr>
+      </w:pPr>
+      <w:r>
+        <w:rPr>
+          <w:lang w:val="pl-PL"/>
+        </w:rPr>
+        <w:t>6. Poprawić GUI żeby było ładniejsze i funkcjonalne</w:t>
       </w:r>
     </w:p>
     <w:sectPr>

</xml_diff>